<commit_message>
modificar plantilla, panel, idioma
</commit_message>
<xml_diff>
--- a/Templates/plantilla-cv.docx
+++ b/Templates/plantilla-cv.docx
@@ -83,12 +83,433 @@
       <w:r>
         <w:t xml:space="preserve"> </w:t>
       </w:r>
-      <w:fldSimple w:instr=" MERGEFIELD  fecha_de_nacimiento \f  \* MERGEFORMAT ">
+      <w:r>
+        <w:fldChar w:fldCharType="begin"/>
+      </w:r>
+      <w:r>
+        <w:instrText xml:space="preserve"> MERGEFIELD  fecha_de_nacimiento \f  \* MERGEFORMAT </w:instrText>
+      </w:r>
+      <w:r>
+        <w:fldChar w:fldCharType="separate"/>
+      </w:r>
+      <w:r>
+        <w:rPr>
+          <w:noProof/>
+        </w:rPr>
+        <w:t>«fecha_de_nacimiento»</w:t>
+      </w:r>
+      <w:r>
+        <w:rPr>
+          <w:noProof/>
+        </w:rPr>
+        <w:fldChar w:fldCharType="end"/>
+      </w:r>
+    </w:p>
+    <w:p>
+      <w:pPr>
+        <w:pStyle w:val="Prrafodelista"/>
+        <w:numPr>
+          <w:ilvl w:val="0"/>
+          <w:numId w:val="1"/>
+        </w:numPr>
+        <w:spacing w:line="240" w:lineRule="auto"/>
+      </w:pPr>
+      <w:r>
+        <w:t>Lugar de nacimiento:</w:t>
+      </w:r>
+      <w:r>
+        <w:t xml:space="preserve"> </w:t>
+      </w:r>
+      <w:r>
+        <w:fldChar w:fldCharType="begin"/>
+      </w:r>
+      <w:r>
+        <w:instrText xml:space="preserve"> MERGEFIELD  lugar_de_nacimiento \f  \* MERGEFORMAT </w:instrText>
+      </w:r>
+      <w:r>
+        <w:fldChar w:fldCharType="separate"/>
+      </w:r>
+      <w:r>
+        <w:rPr>
+          <w:noProof/>
+        </w:rPr>
+        <w:t>«lugar_de_nacimiento»</w:t>
+      </w:r>
+      <w:r>
+        <w:rPr>
+          <w:noProof/>
+        </w:rPr>
+        <w:fldChar w:fldCharType="end"/>
+      </w:r>
+    </w:p>
+    <w:p>
+      <w:pPr>
+        <w:pStyle w:val="Prrafodelista"/>
+        <w:numPr>
+          <w:ilvl w:val="0"/>
+          <w:numId w:val="1"/>
+        </w:numPr>
+        <w:spacing w:line="240" w:lineRule="auto"/>
+      </w:pPr>
+      <w:r>
+        <w:t>Edad:</w:t>
+      </w:r>
+      <w:r>
+        <w:t xml:space="preserve"> </w:t>
+      </w:r>
+      <w:r>
+        <w:fldChar w:fldCharType="begin"/>
+      </w:r>
+      <w:r>
+        <w:instrText xml:space="preserve"> MERGEFIELD  edad \f  \* MERGEFORMAT </w:instrText>
+      </w:r>
+      <w:r>
+        <w:fldChar w:fldCharType="separate"/>
+      </w:r>
+      <w:r>
+        <w:rPr>
+          <w:noProof/>
+        </w:rPr>
+        <w:t>«edad»</w:t>
+      </w:r>
+      <w:r>
+        <w:rPr>
+          <w:noProof/>
+        </w:rPr>
+        <w:fldChar w:fldCharType="end"/>
+      </w:r>
+    </w:p>
+    <w:p>
+      <w:pPr>
+        <w:pStyle w:val="Prrafodelista"/>
+        <w:numPr>
+          <w:ilvl w:val="0"/>
+          <w:numId w:val="1"/>
+        </w:numPr>
+        <w:spacing w:line="240" w:lineRule="auto"/>
+      </w:pPr>
+      <w:r>
+        <w:t>DNI:</w:t>
+      </w:r>
+      <w:r>
+        <w:t xml:space="preserve"> </w:t>
+      </w:r>
+      <w:r>
+        <w:fldChar w:fldCharType="begin"/>
+      </w:r>
+      <w:r>
+        <w:instrText xml:space="preserve"> MERGEFIELD  dni \f  \* MERGEFORMAT </w:instrText>
+      </w:r>
+      <w:r>
+        <w:fldChar w:fldCharType="separate"/>
+      </w:r>
+      <w:r>
+        <w:rPr>
+          <w:noProof/>
+        </w:rPr>
+        <w:t>«dni»</w:t>
+      </w:r>
+      <w:r>
+        <w:rPr>
+          <w:noProof/>
+        </w:rPr>
+        <w:fldChar w:fldCharType="end"/>
+      </w:r>
+    </w:p>
+    <w:p>
+      <w:pPr>
+        <w:pStyle w:val="Prrafodelista"/>
+        <w:numPr>
+          <w:ilvl w:val="0"/>
+          <w:numId w:val="1"/>
+        </w:numPr>
+        <w:spacing w:line="240" w:lineRule="auto"/>
+      </w:pPr>
+      <w:r>
+        <w:t>CUIL:</w:t>
+      </w:r>
+      <w:r>
+        <w:t xml:space="preserve"> </w:t>
+      </w:r>
+      <w:r>
+        <w:fldChar w:fldCharType="begin"/>
+      </w:r>
+      <w:r>
+        <w:instrText xml:space="preserve"> MERGEFIELD  cuil \f  \* MERGEFORMAT </w:instrText>
+      </w:r>
+      <w:r>
+        <w:fldChar w:fldCharType="separate"/>
+      </w:r>
+      <w:r>
+        <w:rPr>
+          <w:noProof/>
+        </w:rPr>
+        <w:t>«cuil»</w:t>
+      </w:r>
+      <w:r>
+        <w:rPr>
+          <w:noProof/>
+        </w:rPr>
+        <w:fldChar w:fldCharType="end"/>
+      </w:r>
+    </w:p>
+    <w:p>
+      <w:pPr>
+        <w:pStyle w:val="Prrafodelista"/>
+        <w:numPr>
+          <w:ilvl w:val="0"/>
+          <w:numId w:val="1"/>
+        </w:numPr>
+        <w:spacing w:line="240" w:lineRule="auto"/>
+      </w:pPr>
+      <w:r>
+        <w:t>Estado civil:</w:t>
+      </w:r>
+      <w:r>
+        <w:t xml:space="preserve"> </w:t>
+      </w:r>
+      <w:r>
+        <w:fldChar w:fldCharType="begin"/>
+      </w:r>
+      <w:r>
+        <w:instrText xml:space="preserve"> MERGEFIE</w:instrText>
+      </w:r>
+      <w:r>
+        <w:instrText xml:space="preserve">LD  estado_civil \f  \* MERGEFORMAT </w:instrText>
+      </w:r>
+      <w:r>
+        <w:fldChar w:fldCharType="separate"/>
+      </w:r>
+      <w:r>
+        <w:rPr>
+          <w:noProof/>
+        </w:rPr>
+        <w:t>«estado_civil»</w:t>
+      </w:r>
+      <w:r>
+        <w:rPr>
+          <w:noProof/>
+        </w:rPr>
+        <w:fldChar w:fldCharType="end"/>
+      </w:r>
+    </w:p>
+    <w:p>
+      <w:pPr>
+        <w:pStyle w:val="Prrafodelista"/>
+        <w:numPr>
+          <w:ilvl w:val="0"/>
+          <w:numId w:val="1"/>
+        </w:numPr>
+        <w:spacing w:line="240" w:lineRule="auto"/>
+      </w:pPr>
+      <w:r>
+        <w:t>Dirección:</w:t>
+      </w:r>
+      <w:r>
+        <w:t xml:space="preserve"> </w:t>
+      </w:r>
+      <w:r>
+        <w:fldChar w:fldCharType="begin"/>
+      </w:r>
+      <w:r>
+        <w:instrText xml:space="preserve"> MERGEFIELD  direccion \f  \* MERGEFORMAT </w:instrText>
+      </w:r>
+      <w:r>
+        <w:fldChar w:fldCharType="separate"/>
+      </w:r>
+      <w:r>
+        <w:rPr>
+          <w:noProof/>
+        </w:rPr>
+        <w:t>«direccion»</w:t>
+      </w:r>
+      <w:r>
+        <w:rPr>
+          <w:noProof/>
+        </w:rPr>
+        <w:fldChar w:fldCharType="end"/>
+      </w:r>
+    </w:p>
+    <w:p>
+      <w:pPr>
+        <w:pStyle w:val="Prrafodelista"/>
+        <w:numPr>
+          <w:ilvl w:val="0"/>
+          <w:numId w:val="1"/>
+        </w:numPr>
+        <w:spacing w:line="240" w:lineRule="auto"/>
+      </w:pPr>
+      <w:r>
+        <w:t>Localidad:</w:t>
+      </w:r>
+      <w:r>
+        <w:t xml:space="preserve"> </w:t>
+      </w:r>
+      <w:r>
+        <w:fldChar w:fldCharType="begin"/>
+      </w:r>
+      <w:r>
+        <w:instrText xml:space="preserve"> MERGEFIELD  localidad \f  \* MERGEFORMAT </w:instrText>
+      </w:r>
+      <w:r>
+        <w:fldChar w:fldCharType="separate"/>
+      </w:r>
+      <w:r>
+        <w:rPr>
+          <w:noProof/>
+        </w:rPr>
+        <w:t>«localidad»</w:t>
+      </w:r>
+      <w:r>
+        <w:rPr>
+          <w:noProof/>
+        </w:rPr>
+        <w:fldChar w:fldCharType="end"/>
+      </w:r>
+    </w:p>
+    <w:p>
+      <w:pPr>
+        <w:pStyle w:val="Prrafodelista"/>
+        <w:numPr>
+          <w:ilvl w:val="0"/>
+          <w:numId w:val="1"/>
+        </w:numPr>
+        <w:spacing w:line="240" w:lineRule="auto"/>
+      </w:pPr>
+      <w:r>
+        <w:t>Celular:</w:t>
+      </w:r>
+      <w:r>
+        <w:t xml:space="preserve"> </w:t>
+      </w:r>
+      <w:r>
+        <w:fldChar w:fldCharType="begin"/>
+      </w:r>
+      <w:r>
+        <w:instrText xml:space="preserve"> MERGEFIELD  celular \f  \* MERGEFORMAT </w:instrText>
+      </w:r>
+      <w:r>
+        <w:fldChar w:fldCharType="separate"/>
+      </w:r>
+      <w:r>
+        <w:rPr>
+          <w:noProof/>
+        </w:rPr>
+        <w:t>«celular»</w:t>
+      </w:r>
+      <w:r>
+        <w:rPr>
+          <w:noProof/>
+        </w:rPr>
+        <w:fldChar w:fldCharType="end"/>
+      </w:r>
+    </w:p>
+    <w:p>
+      <w:pPr>
+        <w:pStyle w:val="Prrafodelista"/>
+        <w:numPr>
+          <w:ilvl w:val="0"/>
+          <w:numId w:val="1"/>
+        </w:numPr>
+        <w:spacing w:line="240" w:lineRule="auto"/>
+      </w:pPr>
+      <w:r>
+        <w:t>Correo electrónico:</w:t>
+      </w:r>
+      <w:r>
+        <w:t xml:space="preserve"> </w:t>
+      </w:r>
+      <w:r>
+        <w:fldChar w:fldCharType="begin"/>
+      </w:r>
+      <w:r>
+        <w:instrText xml:space="preserve"> MERGEFIELD  correo \f  \* MERGEFORMAT </w:instrText>
+      </w:r>
+      <w:r>
+        <w:fldChar w:fldCharType="separate"/>
+      </w:r>
+      <w:r>
+        <w:rPr>
+          <w:noProof/>
+        </w:rPr>
+        <w:t>«correo»</w:t>
+      </w:r>
+      <w:r>
+        <w:rPr>
+          <w:noProof/>
+        </w:rPr>
+        <w:fldChar w:fldCharType="end"/>
+      </w:r>
+    </w:p>
+    <w:p>
+      <w:pPr>
+        <w:spacing w:line="276" w:lineRule="auto"/>
+        <w:rPr>
+          <w:u w:val="double"/>
+        </w:rPr>
+      </w:pPr>
+      <w:r>
+        <w:rPr>
+          <w:u w:val="double"/>
+        </w:rPr>
+        <w:t>ESTUDIOS CURSADOS</w:t>
+      </w:r>
+    </w:p>
+    <w:p>
+      <w:pPr>
+        <w:pStyle w:val="Prrafodelista"/>
+        <w:numPr>
+          <w:ilvl w:val="0"/>
+          <w:numId w:val="2"/>
+        </w:numPr>
+        <w:spacing w:line="276" w:lineRule="auto"/>
+        <w:rPr>
+          <w:u w:val="double"/>
+        </w:rPr>
+      </w:pPr>
+      <w:r>
+        <w:t xml:space="preserve">Primario: </w:t>
+      </w:r>
+      <w:r>
+        <w:fldChar w:fldCharType="begin"/>
+      </w:r>
+      <w:r>
+        <w:instrText xml:space="preserve"> MERGEFIELD  primario \f  \* MERGEFORMAT </w:instrText>
+      </w:r>
+      <w:r>
+        <w:fldChar w:fldCharType="separate"/>
+      </w:r>
+      <w:r>
+        <w:rPr>
+          <w:noProof/>
+        </w:rPr>
+        <w:t>«primario»</w:t>
+      </w:r>
+      <w:r>
+        <w:rPr>
+          <w:noProof/>
+        </w:rPr>
+        <w:fldChar w:fldCharType="end"/>
+      </w:r>
+    </w:p>
+    <w:p>
+      <w:pPr>
+        <w:pStyle w:val="Prrafodelista"/>
+        <w:numPr>
+          <w:ilvl w:val="1"/>
+          <w:numId w:val="2"/>
+        </w:numPr>
+        <w:spacing w:line="276" w:lineRule="auto"/>
+      </w:pPr>
+      <w:r>
+        <w:t xml:space="preserve">Institución: </w:t>
+      </w:r>
+      <w:fldSimple w:instr=" MERGEFIELD  institucion_primario \f  \* MERGEFORMAT ">
         <w:r>
           <w:rPr>
             <w:noProof/>
           </w:rPr>
-          <w:t>«fecha_de_nacimiento»</w:t>
+          <w:t>«institucion_primario»</w:t>
         </w:r>
       </w:fldSimple>
     </w:p>
@@ -97,308 +518,20 @@
         <w:pStyle w:val="Prrafodelista"/>
         <w:numPr>
           <w:ilvl w:val="0"/>
-          <w:numId w:val="1"/>
-        </w:numPr>
-        <w:spacing w:line="240" w:lineRule="auto"/>
-      </w:pPr>
-      <w:r>
-        <w:t>Lugar de nacimiento:</w:t>
+          <w:numId w:val="2"/>
+        </w:numPr>
+        <w:spacing w:line="276" w:lineRule="auto"/>
+        <w:rPr>
+          <w:u w:val="double"/>
+        </w:rPr>
+      </w:pPr>
+      <w:r>
+        <w:t>Secundario:</w:t>
       </w:r>
       <w:r>
         <w:t xml:space="preserve"> </w:t>
       </w:r>
-      <w:fldSimple w:instr=" MERGEFIELD  lugar_de_nacimiento \f  \* MERGEFORMAT ">
-        <w:r>
-          <w:rPr>
-            <w:noProof/>
-          </w:rPr>
-          <w:t>«lugar_de_nacimiento»</w:t>
-        </w:r>
-      </w:fldSimple>
-    </w:p>
-    <w:p>
-      <w:pPr>
-        <w:pStyle w:val="Prrafodelista"/>
-        <w:numPr>
-          <w:ilvl w:val="0"/>
-          <w:numId w:val="1"/>
-        </w:numPr>
-        <w:spacing w:line="240" w:lineRule="auto"/>
-      </w:pPr>
-      <w:r>
-        <w:t>Edad:</w:t>
-      </w:r>
-      <w:r>
-        <w:t xml:space="preserve"> </w:t>
-      </w:r>
-      <w:fldSimple w:instr=" MERGEFIELD  edad \f  \* MERGEFORMAT ">
-        <w:r>
-          <w:rPr>
-            <w:noProof/>
-          </w:rPr>
-          <w:t>«edad»</w:t>
-        </w:r>
-      </w:fldSimple>
-    </w:p>
-    <w:p>
-      <w:pPr>
-        <w:pStyle w:val="Prrafodelista"/>
-        <w:numPr>
-          <w:ilvl w:val="0"/>
-          <w:numId w:val="1"/>
-        </w:numPr>
-        <w:spacing w:line="240" w:lineRule="auto"/>
-      </w:pPr>
-      <w:r>
-        <w:t>DNI:</w:t>
-      </w:r>
-      <w:r>
-        <w:t xml:space="preserve"> </w:t>
-      </w:r>
-      <w:fldSimple w:instr=" MERGEFIELD  dni \f  \* MERGEFORMAT ">
-        <w:r>
-          <w:rPr>
-            <w:noProof/>
-          </w:rPr>
-          <w:t>«dni»</w:t>
-        </w:r>
-      </w:fldSimple>
-    </w:p>
-    <w:p>
-      <w:pPr>
-        <w:pStyle w:val="Prrafodelista"/>
-        <w:numPr>
-          <w:ilvl w:val="0"/>
-          <w:numId w:val="1"/>
-        </w:numPr>
-        <w:spacing w:line="240" w:lineRule="auto"/>
-      </w:pPr>
-      <w:r>
-        <w:t>CUIL:</w:t>
-      </w:r>
-      <w:r>
-        <w:t xml:space="preserve"> </w:t>
-      </w:r>
-      <w:fldSimple w:instr=" MERGEFIELD  cuil \f  \* MERGEFORMAT ">
-        <w:r>
-          <w:rPr>
-            <w:noProof/>
-          </w:rPr>
-          <w:t>«cuil»</w:t>
-        </w:r>
-      </w:fldSimple>
-    </w:p>
-    <w:p>
-      <w:pPr>
-        <w:pStyle w:val="Prrafodelista"/>
-        <w:numPr>
-          <w:ilvl w:val="0"/>
-          <w:numId w:val="1"/>
-        </w:numPr>
-        <w:spacing w:line="240" w:lineRule="auto"/>
-      </w:pPr>
-      <w:r>
-        <w:t>Estado civil:</w:t>
-      </w:r>
-      <w:r>
-        <w:t xml:space="preserve"> </w:t>
-      </w:r>
-      <w:fldSimple w:instr=" MERGEFIELD  estado_civil \f  \* MERGEFORMAT ">
-        <w:r>
-          <w:rPr>
-            <w:noProof/>
-          </w:rPr>
-          <w:t>«estado_civil»</w:t>
-        </w:r>
-      </w:fldSimple>
-    </w:p>
-    <w:p>
-      <w:pPr>
-        <w:pStyle w:val="Prrafodelista"/>
-        <w:numPr>
-          <w:ilvl w:val="0"/>
-          <w:numId w:val="1"/>
-        </w:numPr>
-        <w:spacing w:line="240" w:lineRule="auto"/>
-      </w:pPr>
-      <w:r>
-        <w:t>Dirección:</w:t>
-      </w:r>
-      <w:r>
-        <w:t xml:space="preserve"> </w:t>
-      </w:r>
-      <w:fldSimple w:instr=" MERGEFIELD  direccion \f  \* MERGEFORMAT ">
-        <w:r>
-          <w:rPr>
-            <w:noProof/>
-          </w:rPr>
-          <w:t>«direccion»</w:t>
-        </w:r>
-      </w:fldSimple>
-    </w:p>
-    <w:p>
-      <w:pPr>
-        <w:pStyle w:val="Prrafodelista"/>
-        <w:numPr>
-          <w:ilvl w:val="0"/>
-          <w:numId w:val="1"/>
-        </w:numPr>
-        <w:spacing w:line="240" w:lineRule="auto"/>
-      </w:pPr>
-      <w:r>
-        <w:t>Localidad:</w:t>
-      </w:r>
-      <w:r>
-        <w:t xml:space="preserve"> </w:t>
-      </w:r>
-      <w:fldSimple w:instr=" MERGEFIELD  localidad \f  \* MERGEFORMAT ">
-        <w:r>
-          <w:rPr>
-            <w:noProof/>
-          </w:rPr>
-          <w:t>«localidad»</w:t>
-        </w:r>
-      </w:fldSimple>
-    </w:p>
-    <w:p>
-      <w:pPr>
-        <w:pStyle w:val="Prrafodelista"/>
-        <w:numPr>
-          <w:ilvl w:val="0"/>
-          <w:numId w:val="1"/>
-        </w:numPr>
-        <w:spacing w:line="240" w:lineRule="auto"/>
-      </w:pPr>
-      <w:r>
-        <w:t>Celular:</w:t>
-      </w:r>
-      <w:r>
-        <w:t xml:space="preserve"> </w:t>
-      </w:r>
-      <w:fldSimple w:instr=" MERGEFIELD  celular \f  \* MERGEFORMAT ">
-        <w:r>
-          <w:rPr>
-            <w:noProof/>
-          </w:rPr>
-          <w:t>«celular»</w:t>
-        </w:r>
-      </w:fldSimple>
-    </w:p>
-    <w:p>
-      <w:pPr>
-        <w:pStyle w:val="Prrafodelista"/>
-        <w:numPr>
-          <w:ilvl w:val="0"/>
-          <w:numId w:val="1"/>
-        </w:numPr>
-        <w:spacing w:line="240" w:lineRule="auto"/>
-      </w:pPr>
-      <w:r>
-        <w:t>Correo electrónico:</w:t>
-      </w:r>
-      <w:r>
-        <w:t xml:space="preserve"> </w:t>
-      </w:r>
-      <w:fldSimple w:instr=" MERGEFIELD  correo \f  \* MERGEFORMAT ">
-        <w:r>
-          <w:rPr>
-            <w:noProof/>
-          </w:rPr>
-          <w:t>«correo»</w:t>
-        </w:r>
-      </w:fldSimple>
-    </w:p>
-    <w:p>
-      <w:pPr>
-        <w:spacing w:line="276" w:lineRule="auto"/>
-        <w:rPr>
-          <w:u w:val="double"/>
-        </w:rPr>
-      </w:pPr>
-      <w:r>
-        <w:rPr>
-          <w:u w:val="double"/>
-        </w:rPr>
-        <w:t>ESTUDIOS CURSADOS</w:t>
-      </w:r>
-    </w:p>
-    <w:p>
-      <w:pPr>
-        <w:pStyle w:val="Prrafodelista"/>
-        <w:numPr>
-          <w:ilvl w:val="0"/>
-          <w:numId w:val="2"/>
-        </w:numPr>
-        <w:spacing w:line="276" w:lineRule="auto"/>
-        <w:rPr>
-          <w:u w:val="double"/>
-        </w:rPr>
-      </w:pPr>
-      <w:r>
-        <w:t xml:space="preserve">Primario: </w:t>
-      </w:r>
-      <w:fldSimple w:instr=" MERGEFIELD  primario \f  \* MERGEFORMAT ">
-        <w:r>
-          <w:rPr>
-            <w:noProof/>
-          </w:rPr>
-          <w:t>«primario»</w:t>
-        </w:r>
-      </w:fldSimple>
-    </w:p>
-    <w:p>
-      <w:pPr>
-        <w:pStyle w:val="Prrafodelista"/>
-        <w:numPr>
-          <w:ilvl w:val="1"/>
-          <w:numId w:val="2"/>
-        </w:numPr>
-        <w:spacing w:line="276" w:lineRule="auto"/>
-      </w:pPr>
-      <w:r>
-        <w:t xml:space="preserve">Institución: </w:t>
-      </w:r>
-      <w:r>
-        <w:fldChar w:fldCharType="begin"/>
-      </w:r>
-      <w:r>
-        <w:instrText xml:space="preserve"> MERGEFIELD  institucion_primario \f  \* MERGEFORMAT </w:instrText>
-      </w:r>
-      <w:r>
-        <w:fldChar w:fldCharType="separate"/>
-      </w:r>
-      <w:r>
-        <w:rPr>
-          <w:noProof/>
-        </w:rPr>
-        <w:t>«institucion_primario»</w:t>
-      </w:r>
-      <w:r>
-        <w:rPr>
-          <w:noProof/>
-        </w:rPr>
-        <w:fldChar w:fldCharType="end"/>
-      </w:r>
-    </w:p>
-    <w:p>
-      <w:pPr>
-        <w:pStyle w:val="Prrafodelista"/>
-        <w:numPr>
-          <w:ilvl w:val="0"/>
-          <w:numId w:val="2"/>
-        </w:numPr>
-        <w:spacing w:line="276" w:lineRule="auto"/>
-        <w:rPr>
-          <w:u w:val="double"/>
-        </w:rPr>
-      </w:pPr>
-      <w:r>
-        <w:t>Secundario:</w:t>
-      </w:r>
-      <w:r>
-        <w:t xml:space="preserve"> </w:t>
-      </w:r>
-      <w:fldSimple w:instr=" MERGEFIELD  secundario \f  \* MERGEFORMAT ">
+      <w:fldSimple w:instr=" MERGEFIELD  secundario  \* MERGEFORMAT ">
         <w:r>
           <w:rPr>
             <w:noProof/>
@@ -417,26 +550,41 @@
         <w:spacing w:line="276" w:lineRule="auto"/>
       </w:pPr>
       <w:r>
-        <w:t xml:space="preserve">Institución: </w:t>
-      </w:r>
-      <w:fldSimple w:instr=" MERGEFIELD  institucion_primario \f  \* MERGEFORMAT ">
+        <w:t>Institución:</w:t>
+      </w:r>
+      <w:r>
+        <w:t xml:space="preserve"> </w:t>
+      </w:r>
+      <w:fldSimple w:instr=" MERGEFIELD  institucion_secundario  \* MERGEFORMAT ">
         <w:r>
           <w:rPr>
             <w:noProof/>
           </w:rPr>
-          <w:t>«institucion_</w:t>
+          <w:t>«institucion_secundario»</w:t>
         </w:r>
+      </w:fldSimple>
+    </w:p>
+    <w:p>
+      <w:pPr>
+        <w:pStyle w:val="Prrafodelista"/>
+        <w:numPr>
+          <w:ilvl w:val="1"/>
+          <w:numId w:val="2"/>
+        </w:numPr>
+        <w:spacing w:line="276" w:lineRule="auto"/>
+      </w:pPr>
+      <w:r>
+        <w:t>Título:</w:t>
+      </w:r>
+      <w:r>
+        <w:t xml:space="preserve"> </w:t>
+      </w:r>
+      <w:fldSimple w:instr=" MERGEFIELD  titulo_secundario  \* MERGEFORMAT ">
         <w:r>
           <w:rPr>
             <w:noProof/>
           </w:rPr>
-          <w:t>secundario</w:t>
-        </w:r>
-        <w:r>
-          <w:rPr>
-            <w:noProof/>
-          </w:rPr>
-          <w:t>»</w:t>
+          <w:t>«titulo_secundario»</w:t>
         </w:r>
       </w:fldSimple>
     </w:p>
@@ -444,61 +592,6 @@
       <w:pPr>
         <w:pStyle w:val="Prrafodelista"/>
         <w:numPr>
-          <w:ilvl w:val="1"/>
-          <w:numId w:val="2"/>
-        </w:numPr>
-        <w:spacing w:line="276" w:lineRule="auto"/>
-      </w:pPr>
-      <w:r>
-        <w:t xml:space="preserve">Título: </w:t>
-      </w:r>
-      <w:r>
-        <w:fldChar w:fldCharType="begin"/>
-      </w:r>
-      <w:r>
-        <w:instrText xml:space="preserve"> MERGEFIELD  institucion_primario \f  \* MERGEFORMAT </w:instrText>
-      </w:r>
-      <w:r>
-        <w:fldChar w:fldCharType="separate"/>
-      </w:r>
-      <w:r>
-        <w:rPr>
-          <w:noProof/>
-        </w:rPr>
-        <w:t>«</w:t>
-      </w:r>
-      <w:r>
-        <w:rPr>
-          <w:noProof/>
-        </w:rPr>
-        <w:t>titulo</w:t>
-      </w:r>
-      <w:r>
-        <w:rPr>
-          <w:noProof/>
-        </w:rPr>
-        <w:t>_</w:t>
-      </w:r>
-      <w:r>
-        <w:rPr>
-          <w:noProof/>
-        </w:rPr>
-        <w:t>secundario</w:t>
-      </w:r>
-      <w:r>
-        <w:rPr>
-          <w:noProof/>
-        </w:rPr>
-        <w:t>»</w:t>
-      </w:r>
-      <w:r>
-        <w:fldChar w:fldCharType="end"/>
-      </w:r>
-    </w:p>
-    <w:p>
-      <w:pPr>
-        <w:pStyle w:val="Prrafodelista"/>
-        <w:numPr>
           <w:ilvl w:val="0"/>
           <w:numId w:val="2"/>
         </w:numPr>
@@ -513,7 +606,7 @@
       <w:r>
         <w:t xml:space="preserve"> </w:t>
       </w:r>
-      <w:fldSimple w:instr=" MERGEFIELD  terciario \f  \* MERGEFORMAT ">
+      <w:fldSimple w:instr=" MERGEFIELD  terciario  \* MERGEFORMAT ">
         <w:r>
           <w:rPr>
             <w:noProof/>
@@ -532,26 +625,38 @@
         <w:spacing w:line="276" w:lineRule="auto"/>
       </w:pPr>
       <w:r>
-        <w:t xml:space="preserve">Institución: </w:t>
-      </w:r>
-      <w:fldSimple w:instr=" MERGEFIELD  institucion_primario \f  \* MERGEFORMAT ">
+        <w:t>Institución:</w:t>
+      </w:r>
+      <w:r>
+        <w:t xml:space="preserve"> </w:t>
+      </w:r>
+      <w:fldSimple w:instr=" MERGEFIELD  institucion_terciario  \* MERGEFORMAT ">
         <w:r>
           <w:rPr>
             <w:noProof/>
           </w:rPr>
-          <w:t>«institucion_</w:t>
+          <w:t>«institucion_terciario»</w:t>
         </w:r>
+      </w:fldSimple>
+    </w:p>
+    <w:p>
+      <w:pPr>
+        <w:pStyle w:val="Prrafodelista"/>
+        <w:numPr>
+          <w:ilvl w:val="1"/>
+          <w:numId w:val="2"/>
+        </w:numPr>
+        <w:spacing w:line="276" w:lineRule="auto"/>
+      </w:pPr>
+      <w:r>
+        <w:t xml:space="preserve">Título: </w:t>
+      </w:r>
+      <w:fldSimple w:instr=" MERGEFIELD  titulo_terciario  \* MERGEFORMAT ">
         <w:r>
           <w:rPr>
             <w:noProof/>
           </w:rPr>
-          <w:t>terciario</w:t>
-        </w:r>
-        <w:r>
-          <w:rPr>
-            <w:noProof/>
-          </w:rPr>
-          <w:t>»</w:t>
+          <w:t>«titulo_terciario»</w:t>
         </w:r>
       </w:fldSimple>
     </w:p>
@@ -559,61 +664,6 @@
       <w:pPr>
         <w:pStyle w:val="Prrafodelista"/>
         <w:numPr>
-          <w:ilvl w:val="1"/>
-          <w:numId w:val="2"/>
-        </w:numPr>
-        <w:spacing w:line="276" w:lineRule="auto"/>
-      </w:pPr>
-      <w:r>
-        <w:t xml:space="preserve">Título: </w:t>
-      </w:r>
-      <w:r>
-        <w:fldChar w:fldCharType="begin"/>
-      </w:r>
-      <w:r>
-        <w:instrText xml:space="preserve"> MERGEFIELD  institucion_primario \f  \* MERGEFORMAT </w:instrText>
-      </w:r>
-      <w:r>
-        <w:fldChar w:fldCharType="separate"/>
-      </w:r>
-      <w:r>
-        <w:rPr>
-          <w:noProof/>
-        </w:rPr>
-        <w:t>«</w:t>
-      </w:r>
-      <w:r>
-        <w:rPr>
-          <w:noProof/>
-        </w:rPr>
-        <w:t>titulo</w:t>
-      </w:r>
-      <w:r>
-        <w:rPr>
-          <w:noProof/>
-        </w:rPr>
-        <w:t>_</w:t>
-      </w:r>
-      <w:r>
-        <w:rPr>
-          <w:noProof/>
-        </w:rPr>
-        <w:t>terciario</w:t>
-      </w:r>
-      <w:r>
-        <w:rPr>
-          <w:noProof/>
-        </w:rPr>
-        <w:t>»</w:t>
-      </w:r>
-      <w:r>
-        <w:fldChar w:fldCharType="end"/>
-      </w:r>
-    </w:p>
-    <w:p>
-      <w:pPr>
-        <w:pStyle w:val="Prrafodelista"/>
-        <w:numPr>
           <w:ilvl w:val="0"/>
           <w:numId w:val="2"/>
         </w:numPr>
@@ -628,7 +678,7 @@
       <w:r>
         <w:t xml:space="preserve"> </w:t>
       </w:r>
-      <w:fldSimple w:instr=" MERGEFIELD  universitario \f  \* MERGEFORMAT ">
+      <w:fldSimple w:instr=" MERGEFIELD  universitario  \* MERGEFORMAT ">
         <w:r>
           <w:rPr>
             <w:noProof/>
@@ -647,26 +697,68 @@
         <w:spacing w:line="276" w:lineRule="auto"/>
       </w:pPr>
       <w:r>
-        <w:t xml:space="preserve">Institución: </w:t>
-      </w:r>
-      <w:fldSimple w:instr=" MERGEFIELD  institucion_primario \f  \* MERGEFORMAT ">
+        <w:t>Institución:</w:t>
+      </w:r>
+      <w:r>
+        <w:t xml:space="preserve"> </w:t>
+      </w:r>
+      <w:fldSimple w:instr=" MERGEFIELD  institucion_universitario  \* MERGEFORMAT ">
         <w:r>
           <w:rPr>
             <w:noProof/>
           </w:rPr>
-          <w:t>«institucion_</w:t>
+          <w:t>«institucion_universitario»</w:t>
         </w:r>
+      </w:fldSimple>
+    </w:p>
+    <w:p>
+      <w:pPr>
+        <w:pStyle w:val="Prrafodelista"/>
+        <w:numPr>
+          <w:ilvl w:val="1"/>
+          <w:numId w:val="2"/>
+        </w:numPr>
+        <w:spacing w:line="276" w:lineRule="auto"/>
+      </w:pPr>
+      <w:r>
+        <w:t>Título:</w:t>
+      </w:r>
+      <w:r>
+        <w:t xml:space="preserve"> </w:t>
+      </w:r>
+      <w:fldSimple w:instr=" MERGEFIELD  titulo_universitario  \* MERGEFORMAT ">
         <w:r>
           <w:rPr>
             <w:noProof/>
           </w:rPr>
-          <w:t>universitario</w:t>
+          <w:t>«titulo_universitario»</w:t>
         </w:r>
+      </w:fldSimple>
+    </w:p>
+    <w:p>
+      <w:pPr>
+        <w:pStyle w:val="Prrafodelista"/>
+        <w:numPr>
+          <w:ilvl w:val="0"/>
+          <w:numId w:val="2"/>
+        </w:numPr>
+        <w:spacing w:line="276" w:lineRule="auto"/>
+        <w:rPr>
+          <w:u w:val="double"/>
+        </w:rPr>
+      </w:pPr>
+      <w:r>
+        <w:t>Otros conocimientos:</w:t>
+      </w:r>
+      <w:r>
+        <w:t xml:space="preserve"> </w:t>
+      </w:r>
+      <w:fldSimple w:instr=" MERGEFIELD  otros_conocimientos  \* MERGEFORMAT ">
         <w:r>
           <w:rPr>
             <w:noProof/>
           </w:rPr>
-          <w:t>»</w:t>
+          <w:t>«otros_conocimientos»</w:t>
         </w:r>
       </w:fldSimple>
     </w:p>
@@ -674,61 +766,6 @@
       <w:pPr>
         <w:pStyle w:val="Prrafodelista"/>
         <w:numPr>
-          <w:ilvl w:val="1"/>
-          <w:numId w:val="2"/>
-        </w:numPr>
-        <w:spacing w:line="276" w:lineRule="auto"/>
-      </w:pPr>
-      <w:r>
-        <w:t xml:space="preserve">Título: </w:t>
-      </w:r>
-      <w:r>
-        <w:fldChar w:fldCharType="begin"/>
-      </w:r>
-      <w:r>
-        <w:instrText xml:space="preserve"> MERGEFIELD  institucion_primario \f  \* MERGEFORMAT </w:instrText>
-      </w:r>
-      <w:r>
-        <w:fldChar w:fldCharType="separate"/>
-      </w:r>
-      <w:r>
-        <w:rPr>
-          <w:noProof/>
-        </w:rPr>
-        <w:t>«</w:t>
-      </w:r>
-      <w:r>
-        <w:rPr>
-          <w:noProof/>
-        </w:rPr>
-        <w:t>titulo</w:t>
-      </w:r>
-      <w:r>
-        <w:rPr>
-          <w:noProof/>
-        </w:rPr>
-        <w:t>_</w:t>
-      </w:r>
-      <w:r>
-        <w:rPr>
-          <w:noProof/>
-        </w:rPr>
-        <w:t>universitario</w:t>
-      </w:r>
-      <w:r>
-        <w:rPr>
-          <w:noProof/>
-        </w:rPr>
-        <w:t>»</w:t>
-      </w:r>
-      <w:r>
-        <w:fldChar w:fldCharType="end"/>
-      </w:r>
-    </w:p>
-    <w:p>
-      <w:pPr>
-        <w:pStyle w:val="Prrafodelista"/>
-        <w:numPr>
           <w:ilvl w:val="0"/>
           <w:numId w:val="2"/>
         </w:numPr>
@@ -738,39 +775,12 @@
         </w:rPr>
       </w:pPr>
       <w:r>
-        <w:t>Otros conocimientos:</w:t>
+        <w:t>Cursos:</w:t>
       </w:r>
       <w:r>
         <w:t xml:space="preserve"> </w:t>
       </w:r>
-      <w:fldSimple w:instr=" MERGEFIELD  conocimientos \f  \* MERGEFORMAT ">
-        <w:r>
-          <w:rPr>
-            <w:noProof/>
-          </w:rPr>
-          <w:t>«conocimientos»</w:t>
-        </w:r>
-      </w:fldSimple>
-    </w:p>
-    <w:p>
-      <w:pPr>
-        <w:pStyle w:val="Prrafodelista"/>
-        <w:numPr>
-          <w:ilvl w:val="0"/>
-          <w:numId w:val="2"/>
-        </w:numPr>
-        <w:spacing w:line="276" w:lineRule="auto"/>
-        <w:rPr>
-          <w:u w:val="double"/>
-        </w:rPr>
-      </w:pPr>
-      <w:r>
-        <w:t>Cursos:</w:t>
-      </w:r>
-      <w:r>
-        <w:t xml:space="preserve"> </w:t>
-      </w:r>
-      <w:fldSimple w:instr=" MERGEFIELD  cursos \f  \* MERGEFORMAT ">
+      <w:fldSimple w:instr=" MERGEFIELD  cursos  \* MERGEFORMAT ">
         <w:r>
           <w:rPr>
             <w:noProof/>
@@ -797,7 +807,7 @@
       <w:r>
         <w:t xml:space="preserve"> </w:t>
       </w:r>
-      <w:fldSimple w:instr=" MERGEFIELD  idiomas \f  \* MERGEFORMAT ">
+      <w:fldSimple w:instr=" MERGEFIELD  idiomas  \* MERGEFORMAT ">
         <w:r>
           <w:rPr>
             <w:noProof/>
@@ -862,7 +872,7 @@
         <w:rPr>
           <w:b/>
         </w:rPr>
-        <w:instrText xml:space="preserve"> MERGEFIELD  cursos \f  \* MERGEFORMAT </w:instrText>
+        <w:instrText xml:space="preserve"> MERGEFIELD  nombre_empresa_uno  \* MERGEFORMAT </w:instrText>
       </w:r>
       <w:r>
         <w:rPr>
@@ -875,26 +885,11 @@
           <w:b/>
           <w:noProof/>
         </w:rPr>
-        <w:t>«</w:t>
-      </w:r>
-      <w:r>
-        <w:rPr>
-          <w:b/>
-          <w:noProof/>
-        </w:rPr>
-        <w:t>nombre_empresa_uno</w:t>
-      </w:r>
-      <w:r>
-        <w:rPr>
-          <w:b/>
-          <w:noProof/>
-        </w:rPr>
-        <w:t>»</w:t>
-      </w:r>
-      <w:r>
-        <w:rPr>
-          <w:b/>
-          <w:noProof/>
+        <w:t>«nombre_empresa_uno»</w:t>
+      </w:r>
+      <w:r>
+        <w:rPr>
+          <w:b/>
         </w:rPr>
         <w:fldChar w:fldCharType="end"/>
       </w:r>
@@ -904,117 +899,42 @@
         </w:rPr>
         <w:br/>
       </w:r>
-      <w:r>
-        <w:fldChar w:fldCharType="begin"/>
-      </w:r>
-      <w:r>
-        <w:instrText xml:space="preserve"> MERGEFIELD  cursos \f  \* MERGEFORMAT </w:instrText>
-      </w:r>
-      <w:r>
-        <w:fldChar w:fldCharType="separate"/>
-      </w:r>
-      <w:r>
-        <w:rPr>
-          <w:noProof/>
-        </w:rPr>
-        <w:t>«</w:t>
-      </w:r>
-      <w:r>
-        <w:rPr>
-          <w:noProof/>
-        </w:rPr>
-        <w:t>tareas</w:t>
-      </w:r>
-      <w:r>
-        <w:rPr>
-          <w:noProof/>
-        </w:rPr>
-        <w:t>_empresa_uno»</w:t>
-      </w:r>
-      <w:r>
-        <w:rPr>
-          <w:noProof/>
-        </w:rPr>
-        <w:fldChar w:fldCharType="end"/>
-      </w:r>
+      <w:fldSimple w:instr=" MERGEFIELD  tareas_empresa_uno \f  \* MERGEFORMAT ">
+        <w:r>
+          <w:rPr>
+            <w:noProof/>
+          </w:rPr>
+          <w:t>«tareas_empresa_uno»</w:t>
+        </w:r>
+      </w:fldSimple>
       <w:r>
         <w:rPr>
           <w:noProof/>
         </w:rPr>
         <w:br/>
       </w:r>
-      <w:r>
-        <w:fldChar w:fldCharType="begin"/>
-      </w:r>
-      <w:r>
-        <w:instrText xml:space="preserve"> MERGEFIELD  cursos \f  \* MERGEFORMAT </w:instrText>
-      </w:r>
-      <w:r>
-        <w:fldChar w:fldCharType="separate"/>
-      </w:r>
-      <w:r>
-        <w:rPr>
-          <w:noProof/>
-        </w:rPr>
-        <w:t>«</w:t>
-      </w:r>
-      <w:r>
-        <w:rPr>
-          <w:noProof/>
-        </w:rPr>
-        <w:t>periodo</w:t>
-      </w:r>
-      <w:r>
-        <w:rPr>
-          <w:noProof/>
-        </w:rPr>
-        <w:t>_empresa_uno»</w:t>
-      </w:r>
-      <w:r>
-        <w:rPr>
-          <w:noProof/>
-        </w:rPr>
-        <w:fldChar w:fldCharType="end"/>
-      </w:r>
+      <w:fldSimple w:instr=" MERGEFIELD  periodo_empresa_uno \f  \* MERGEFORMAT ">
+        <w:r>
+          <w:rPr>
+            <w:noProof/>
+          </w:rPr>
+          <w:t>«periodo_empresa_uno»</w:t>
+        </w:r>
+      </w:fldSimple>
       <w:r>
         <w:rPr>
           <w:noProof/>
         </w:rPr>
         <w:br/>
       </w:r>
-      <w:r>
-        <w:fldChar w:fldCharType="begin"/>
-      </w:r>
-      <w:r>
-        <w:instrText xml:space="preserve"> MERGEFIELD  cursos \f  \* MERGEFORMAT </w:instrText>
-      </w:r>
-      <w:r>
-        <w:fldChar w:fldCharType="separate"/>
-      </w:r>
-      <w:r>
-        <w:rPr>
-          <w:noProof/>
-        </w:rPr>
-        <w:t>«</w:t>
-      </w:r>
-      <w:r>
-        <w:rPr>
-          <w:noProof/>
-        </w:rPr>
-        <w:t>referencia</w:t>
-      </w:r>
-      <w:r>
-        <w:rPr>
-          <w:noProof/>
-        </w:rPr>
-        <w:t>_empresa_uno»</w:t>
-      </w:r>
-      <w:r>
-        <w:rPr>
-          <w:noProof/>
-        </w:rPr>
-        <w:fldChar w:fldCharType="end"/>
-      </w:r>
+      <w:fldSimple w:instr=" MERGEFIELD  referencia_empresa_uno \f  \* MERGEFORMAT ">
+        <w:r>
+          <w:rPr>
+            <w:noProof/>
+          </w:rPr>
+          <w:t>«referencia_empresa_uno»</w:t>
+        </w:r>
+      </w:fldSimple>
     </w:p>
     <w:p>
       <w:pPr>
@@ -1038,7 +958,7 @@
         <w:rPr>
           <w:b/>
         </w:rPr>
-        <w:instrText xml:space="preserve"> MERGEFIELD  cursos \f  \* MERGEFORMAT </w:instrText>
+        <w:instrText xml:space="preserve"> MERGEFIELD  nombre_empresa_dos \f  \* MERGEFORMAT </w:instrText>
       </w:r>
       <w:r>
         <w:rPr>
@@ -1051,26 +971,11 @@
           <w:b/>
           <w:noProof/>
         </w:rPr>
-        <w:t>«nombre_empresa_</w:t>
-      </w:r>
-      <w:r>
-        <w:rPr>
-          <w:b/>
-          <w:noProof/>
-        </w:rPr>
-        <w:t>dos</w:t>
-      </w:r>
-      <w:r>
-        <w:rPr>
-          <w:b/>
-          <w:noProof/>
-        </w:rPr>
-        <w:t>»</w:t>
-      </w:r>
-      <w:r>
-        <w:rPr>
-          <w:b/>
-          <w:noProof/>
+        <w:t>«nombre_empresa_dos»</w:t>
+      </w:r>
+      <w:r>
+        <w:rPr>
+          <w:b/>
         </w:rPr>
         <w:fldChar w:fldCharType="end"/>
       </w:r>
@@ -1080,117 +985,42 @@
         </w:rPr>
         <w:br/>
       </w:r>
-      <w:r>
-        <w:fldChar w:fldCharType="begin"/>
-      </w:r>
-      <w:r>
-        <w:instrText xml:space="preserve"> MERGEFIELD  cursos \f  \* MERGEFORMAT </w:instrText>
-      </w:r>
-      <w:r>
-        <w:fldChar w:fldCharType="separate"/>
-      </w:r>
-      <w:r>
-        <w:rPr>
-          <w:noProof/>
-        </w:rPr>
-        <w:t>«tareas_empresa_</w:t>
-      </w:r>
-      <w:r>
-        <w:rPr>
-          <w:noProof/>
-        </w:rPr>
-        <w:t>dos</w:t>
-      </w:r>
-      <w:r>
-        <w:rPr>
-          <w:noProof/>
-        </w:rPr>
-        <w:t>»</w:t>
-      </w:r>
-      <w:r>
-        <w:rPr>
-          <w:noProof/>
-        </w:rPr>
-        <w:fldChar w:fldCharType="end"/>
-      </w:r>
+      <w:fldSimple w:instr=" MERGEFIELD  tareas_empresa_dos \f  \* MERGEFORMAT ">
+        <w:r>
+          <w:rPr>
+            <w:noProof/>
+          </w:rPr>
+          <w:t>«tareas_empresa_dos»</w:t>
+        </w:r>
+      </w:fldSimple>
       <w:r>
         <w:rPr>
           <w:noProof/>
         </w:rPr>
         <w:br/>
       </w:r>
-      <w:r>
-        <w:fldChar w:fldCharType="begin"/>
-      </w:r>
-      <w:r>
-        <w:instrText xml:space="preserve"> MERGEFIELD  cursos \f  \* MERGEFORMAT </w:instrText>
-      </w:r>
-      <w:r>
-        <w:fldChar w:fldCharType="separate"/>
-      </w:r>
-      <w:r>
-        <w:rPr>
-          <w:noProof/>
-        </w:rPr>
-        <w:t>«periodo_empresa_</w:t>
-      </w:r>
-      <w:r>
-        <w:rPr>
-          <w:noProof/>
-        </w:rPr>
-        <w:t>dos</w:t>
-      </w:r>
-      <w:r>
-        <w:rPr>
-          <w:noProof/>
-        </w:rPr>
-        <w:t>»</w:t>
-      </w:r>
-      <w:r>
-        <w:rPr>
-          <w:noProof/>
-        </w:rPr>
-        <w:fldChar w:fldCharType="end"/>
-      </w:r>
+      <w:fldSimple w:instr=" MERGEFIELD  periodo_empresa_dos \f  \* MERGEFORMAT ">
+        <w:r>
+          <w:rPr>
+            <w:noProof/>
+          </w:rPr>
+          <w:t>«periodo_empresa_dos»</w:t>
+        </w:r>
+      </w:fldSimple>
       <w:r>
         <w:rPr>
           <w:noProof/>
         </w:rPr>
         <w:br/>
       </w:r>
-      <w:r>
-        <w:fldChar w:fldCharType="begin"/>
-      </w:r>
-      <w:r>
-        <w:instrText xml:space="preserve"> MERGEFIELD  cursos \f  \* MERGEFORMAT </w:instrText>
-      </w:r>
-      <w:r>
-        <w:fldChar w:fldCharType="separate"/>
-      </w:r>
-      <w:r>
-        <w:rPr>
-          <w:noProof/>
-        </w:rPr>
-        <w:t>«referencia_empresa_</w:t>
-      </w:r>
-      <w:r>
-        <w:rPr>
-          <w:noProof/>
-        </w:rPr>
-        <w:t>dos</w:t>
-      </w:r>
-      <w:r>
-        <w:rPr>
-          <w:noProof/>
-        </w:rPr>
-        <w:t>»</w:t>
-      </w:r>
-      <w:r>
-        <w:rPr>
-          <w:noProof/>
-        </w:rPr>
-        <w:fldChar w:fldCharType="end"/>
-      </w:r>
+      <w:fldSimple w:instr=" MERGEFIELD  referencia_empresa_dos \f  \* MERGEFORMAT ">
+        <w:r>
+          <w:rPr>
+            <w:noProof/>
+          </w:rPr>
+          <w:t>«referencia_empresa_dos»</w:t>
+        </w:r>
+      </w:fldSimple>
     </w:p>
     <w:p>
       <w:pPr>
@@ -1215,7 +1045,7 @@
         <w:rPr>
           <w:b/>
         </w:rPr>
-        <w:instrText xml:space="preserve"> MERGEFIELD  cursos \f  \* MERGEFORMAT </w:instrText>
+        <w:instrText xml:space="preserve"> MERGEFIELD  nombre_empresa_tres \f  \* MERGEFORMAT </w:instrText>
       </w:r>
       <w:r>
         <w:rPr>
@@ -1228,26 +1058,11 @@
           <w:b/>
           <w:noProof/>
         </w:rPr>
-        <w:t>«nombre_empresa_</w:t>
-      </w:r>
-      <w:r>
-        <w:rPr>
-          <w:b/>
-          <w:noProof/>
-        </w:rPr>
-        <w:t>tres</w:t>
-      </w:r>
-      <w:r>
-        <w:rPr>
-          <w:b/>
-          <w:noProof/>
-        </w:rPr>
-        <w:t>»</w:t>
-      </w:r>
-      <w:r>
-        <w:rPr>
-          <w:b/>
-          <w:noProof/>
+        <w:t>«nombre_empresa_tres»</w:t>
+      </w:r>
+      <w:r>
+        <w:rPr>
+          <w:b/>
         </w:rPr>
         <w:fldChar w:fldCharType="end"/>
       </w:r>
@@ -1257,117 +1072,42 @@
         </w:rPr>
         <w:br/>
       </w:r>
-      <w:r>
-        <w:fldChar w:fldCharType="begin"/>
-      </w:r>
-      <w:r>
-        <w:instrText xml:space="preserve"> MERGEFIELD  cursos \f  \* MERGEFORMAT </w:instrText>
-      </w:r>
-      <w:r>
-        <w:fldChar w:fldCharType="separate"/>
-      </w:r>
-      <w:r>
-        <w:rPr>
-          <w:noProof/>
-        </w:rPr>
-        <w:t>«tareas_empresa_</w:t>
-      </w:r>
-      <w:r>
-        <w:rPr>
-          <w:noProof/>
-        </w:rPr>
-        <w:t>tres</w:t>
-      </w:r>
-      <w:r>
-        <w:rPr>
-          <w:noProof/>
-        </w:rPr>
-        <w:t>»</w:t>
-      </w:r>
-      <w:r>
-        <w:rPr>
-          <w:noProof/>
-        </w:rPr>
-        <w:fldChar w:fldCharType="end"/>
-      </w:r>
+      <w:fldSimple w:instr=" MERGEFIELD  tareas_empresa_tres \f  \* MERGEFORMAT ">
+        <w:r>
+          <w:rPr>
+            <w:noProof/>
+          </w:rPr>
+          <w:t>«tareas_empresa_tres»</w:t>
+        </w:r>
+      </w:fldSimple>
       <w:r>
         <w:rPr>
           <w:noProof/>
         </w:rPr>
         <w:br/>
       </w:r>
-      <w:r>
-        <w:fldChar w:fldCharType="begin"/>
-      </w:r>
-      <w:r>
-        <w:instrText xml:space="preserve"> MERGEFIELD  cursos \f  \* MERGEFORMAT </w:instrText>
-      </w:r>
-      <w:r>
-        <w:fldChar w:fldCharType="separate"/>
-      </w:r>
-      <w:r>
-        <w:rPr>
-          <w:noProof/>
-        </w:rPr>
-        <w:t>«periodo_empresa_</w:t>
-      </w:r>
-      <w:r>
-        <w:rPr>
-          <w:noProof/>
-        </w:rPr>
-        <w:t>tres</w:t>
-      </w:r>
-      <w:r>
-        <w:rPr>
-          <w:noProof/>
-        </w:rPr>
-        <w:t>»</w:t>
-      </w:r>
-      <w:r>
-        <w:rPr>
-          <w:noProof/>
-        </w:rPr>
-        <w:fldChar w:fldCharType="end"/>
-      </w:r>
+      <w:fldSimple w:instr=" MERGEFIELD  periodo_empresa_tres \f  \* MERGEFORMAT ">
+        <w:r>
+          <w:rPr>
+            <w:noProof/>
+          </w:rPr>
+          <w:t>«periodo_empresa_tres»</w:t>
+        </w:r>
+      </w:fldSimple>
       <w:r>
         <w:rPr>
           <w:noProof/>
         </w:rPr>
         <w:br/>
       </w:r>
-      <w:r>
-        <w:fldChar w:fldCharType="begin"/>
-      </w:r>
-      <w:r>
-        <w:instrText xml:space="preserve"> MERGEFIELD  cursos \f  \* MERGEFORMAT </w:instrText>
-      </w:r>
-      <w:r>
-        <w:fldChar w:fldCharType="separate"/>
-      </w:r>
-      <w:r>
-        <w:rPr>
-          <w:noProof/>
-        </w:rPr>
-        <w:t>«referencia_empresa_</w:t>
-      </w:r>
-      <w:r>
-        <w:rPr>
-          <w:noProof/>
-        </w:rPr>
-        <w:t>tres</w:t>
-      </w:r>
-      <w:r>
-        <w:rPr>
-          <w:noProof/>
-        </w:rPr>
-        <w:t>»</w:t>
-      </w:r>
-      <w:r>
-        <w:rPr>
-          <w:noProof/>
-        </w:rPr>
-        <w:fldChar w:fldCharType="end"/>
-      </w:r>
+      <w:fldSimple w:instr=" MERGEFIELD  referencia_empresa_tres \f  \* MERGEFORMAT ">
+        <w:r>
+          <w:rPr>
+            <w:noProof/>
+          </w:rPr>
+          <w:t>«referencia_empresa_tres»</w:t>
+        </w:r>
+      </w:fldSimple>
     </w:p>
     <w:p>
       <w:pPr>
@@ -1391,7 +1131,7 @@
         <w:rPr>
           <w:b/>
         </w:rPr>
-        <w:instrText xml:space="preserve"> MERGEFIELD  cursos \f  \* MERGEFORMAT </w:instrText>
+        <w:instrText xml:space="preserve"> MERGEFIELD  nombre_empresa_cuatro \f  \* MERGEFORMAT </w:instrText>
       </w:r>
       <w:r>
         <w:rPr>
@@ -1404,26 +1144,11 @@
           <w:b/>
           <w:noProof/>
         </w:rPr>
-        <w:t>«nombre_empresa_</w:t>
-      </w:r>
-      <w:r>
-        <w:rPr>
-          <w:b/>
-          <w:noProof/>
-        </w:rPr>
-        <w:t>cuatro</w:t>
-      </w:r>
-      <w:r>
-        <w:rPr>
-          <w:b/>
-          <w:noProof/>
-        </w:rPr>
-        <w:t>»</w:t>
-      </w:r>
-      <w:r>
-        <w:rPr>
-          <w:b/>
-          <w:noProof/>
+        <w:t>«nombre_empresa_cuatro»</w:t>
+      </w:r>
+      <w:r>
+        <w:rPr>
+          <w:b/>
         </w:rPr>
         <w:fldChar w:fldCharType="end"/>
       </w:r>
@@ -1433,156 +1158,44 @@
         </w:rPr>
         <w:br/>
       </w:r>
-      <w:r>
-        <w:fldChar w:fldCharType="begin"/>
-      </w:r>
-      <w:r>
-        <w:instrText xml:space="preserve"> MERGEFIELD  cursos \f  \* MERGEFORMAT </w:instrText>
-      </w:r>
-      <w:r>
-        <w:fldChar w:fldCharType="separate"/>
-      </w:r>
-      <w:r>
-        <w:rPr>
-          <w:noProof/>
-        </w:rPr>
-        <w:t>«tareas_empresa_</w:t>
-      </w:r>
-      <w:r>
-        <w:rPr>
-          <w:b/>
-          <w:noProof/>
-        </w:rPr>
-        <w:t xml:space="preserve"> </w:t>
-      </w:r>
-      <w:r>
-        <w:rPr>
-          <w:noProof/>
-        </w:rPr>
-        <w:t>cuatro</w:t>
-      </w:r>
-      <w:r>
-        <w:rPr>
-          <w:noProof/>
-        </w:rPr>
-        <w:t xml:space="preserve"> </w:t>
-      </w:r>
-      <w:r>
-        <w:rPr>
-          <w:noProof/>
-        </w:rPr>
-        <w:t>»</w:t>
-      </w:r>
-      <w:r>
-        <w:rPr>
-          <w:noProof/>
-        </w:rPr>
-        <w:fldChar w:fldCharType="end"/>
-      </w:r>
+      <w:fldSimple w:instr=" MERGEFIELD  tareas_empresa_cuatro \f  \* MERGEFORMAT ">
+        <w:r>
+          <w:rPr>
+            <w:noProof/>
+          </w:rPr>
+          <w:t>«tareas_empresa_cuatro»</w:t>
+        </w:r>
+      </w:fldSimple>
       <w:r>
         <w:rPr>
           <w:noProof/>
         </w:rPr>
         <w:br/>
       </w:r>
-      <w:r>
-        <w:fldChar w:fldCharType="begin"/>
-      </w:r>
-      <w:r>
-        <w:instrText xml:space="preserve"> MERGEFIELD  cursos \f  \* MERGEFORMAT </w:instrText>
-      </w:r>
-      <w:r>
-        <w:fldChar w:fldCharType="separate"/>
-      </w:r>
-      <w:r>
-        <w:rPr>
-          <w:noProof/>
-        </w:rPr>
-        <w:t>«periodo_empresa_</w:t>
-      </w:r>
-      <w:r>
-        <w:rPr>
-          <w:b/>
-          <w:noProof/>
-        </w:rPr>
-        <w:t xml:space="preserve"> </w:t>
-      </w:r>
-      <w:r>
-        <w:rPr>
-          <w:noProof/>
-        </w:rPr>
-        <w:t>cuatro</w:t>
-      </w:r>
-      <w:r>
-        <w:rPr>
-          <w:noProof/>
-        </w:rPr>
-        <w:t xml:space="preserve"> </w:t>
-      </w:r>
-      <w:r>
-        <w:rPr>
-          <w:noProof/>
-        </w:rPr>
-        <w:t>»</w:t>
-      </w:r>
-      <w:r>
-        <w:rPr>
-          <w:noProof/>
-        </w:rPr>
-        <w:fldChar w:fldCharType="end"/>
-      </w:r>
+      <w:fldSimple w:instr=" MERGEFIELD  periodo_empresa_cuatro  \* MERGEFORMAT ">
+        <w:r>
+          <w:rPr>
+            <w:noProof/>
+          </w:rPr>
+          <w:t>«periodo_empresa_cuatro»</w:t>
+        </w:r>
+      </w:fldSimple>
       <w:r>
         <w:rPr>
           <w:noProof/>
         </w:rPr>
         <w:br/>
       </w:r>
-      <w:r>
-        <w:fldChar w:fldCharType="begin"/>
-      </w:r>
-      <w:r>
-        <w:instrText xml:space="preserve"> MERGEFIELD  cursos \f  \* MERGEFORMAT </w:instrText>
-      </w:r>
-      <w:r>
-        <w:fldChar w:fldCharType="separate"/>
-      </w:r>
-      <w:r>
-        <w:rPr>
-          <w:noProof/>
-        </w:rPr>
-        <w:t>«referencia_empresa_</w:t>
-      </w:r>
-      <w:r>
-        <w:rPr>
-          <w:b/>
-          <w:noProof/>
-        </w:rPr>
-        <w:t xml:space="preserve"> </w:t>
-      </w:r>
-      <w:r>
-        <w:rPr>
-          <w:noProof/>
-        </w:rPr>
-        <w:t>cuatro</w:t>
-      </w:r>
-      <w:r>
-        <w:rPr>
-          <w:noProof/>
-        </w:rPr>
-        <w:t xml:space="preserve"> </w:t>
-      </w:r>
-      <w:r>
-        <w:rPr>
-          <w:noProof/>
-        </w:rPr>
-        <w:t>»</w:t>
-      </w:r>
-      <w:r>
-        <w:rPr>
-          <w:noProof/>
-        </w:rPr>
-        <w:fldChar w:fldCharType="end"/>
-      </w:r>
+      <w:fldSimple w:instr=" MERGEFIELD  referencia_empresa_cuatro \f  \* MERGEFORMAT ">
+        <w:r>
+          <w:rPr>
+            <w:noProof/>
+          </w:rPr>
+          <w:t>«referencia_empresa_cuatro»</w:t>
+        </w:r>
+      </w:fldSimple>
+      <w:bookmarkStart w:id="0" w:name="_GoBack"/>
+      <w:bookmarkEnd w:id="0"/>
     </w:p>
     <w:p>
       <w:pPr>
@@ -1627,7 +1240,7 @@
         <w:rPr>
           <w:b/>
         </w:rPr>
-        <w:instrText xml:space="preserve"> MERGEFIELD  cursos \f  \* MERGEFORMAT </w:instrText>
+        <w:instrText xml:space="preserve"> MERGEFIELD  experiencias  \* MERGEFORMAT </w:instrText>
       </w:r>
       <w:r>
         <w:rPr>
@@ -1640,33 +1253,11 @@
           <w:b/>
           <w:noProof/>
         </w:rPr>
-        <w:t>«</w:t>
-      </w:r>
-      <w:r>
-        <w:rPr>
-          <w:b/>
-          <w:noProof/>
-        </w:rPr>
-        <w:t>experiencias</w:t>
-      </w:r>
-      <w:r>
-        <w:rPr>
-          <w:b/>
-          <w:noProof/>
-        </w:rPr>
-        <w:t xml:space="preserve"> </w:t>
-      </w:r>
-      <w:r>
-        <w:rPr>
-          <w:b/>
-          <w:noProof/>
-        </w:rPr>
-        <w:t>»</w:t>
-      </w:r>
-      <w:r>
-        <w:rPr>
-          <w:b/>
-          <w:noProof/>
+        <w:t>«experiencias»</w:t>
+      </w:r>
+      <w:r>
+        <w:rPr>
+          <w:b/>
         </w:rPr>
         <w:fldChar w:fldCharType="end"/>
       </w:r>
@@ -1720,16 +1311,21 @@
         <w:spacing w:line="276" w:lineRule="auto"/>
         <w:ind w:left="993"/>
       </w:pPr>
-      <w:fldSimple w:instr=" MERGEFIELD  perfil \f  \* MERGEFORMAT ">
-        <w:r>
-          <w:t>«p</w:t>
-        </w:r>
-        <w:bookmarkStart w:id="0" w:name="_GoBack"/>
-        <w:bookmarkEnd w:id="0"/>
-        <w:r>
-          <w:t>erfil»</w:t>
-        </w:r>
-      </w:fldSimple>
+      <w:r>
+        <w:fldChar w:fldCharType="begin"/>
+      </w:r>
+      <w:r>
+        <w:instrText xml:space="preserve"> MERGEFIELD  perfil \f  \* MERGEFORMAT </w:instrText>
+      </w:r>
+      <w:r>
+        <w:fldChar w:fldCharType="separate"/>
+      </w:r>
+      <w:r>
+        <w:t>«perfil»</w:t>
+      </w:r>
+      <w:r>
+        <w:fldChar w:fldCharType="end"/>
+      </w:r>
     </w:p>
     <w:sectPr>
       <w:type w:val="continuous"/>
@@ -2806,7 +2402,7 @@
 </file>
 
 <file path=customXml/itemProps1.xml><?xml version="1.0" encoding="utf-8"?>
-<ds:datastoreItem xmlns:ds="http://schemas.openxmlformats.org/officeDocument/2006/customXml" ds:itemID="{A6C7F330-35E0-4F83-8DD7-5C0220C01AEA}">
+<ds:datastoreItem xmlns:ds="http://schemas.openxmlformats.org/officeDocument/2006/customXml" ds:itemID="{09E09395-F824-4CCF-AD53-A3F5546B354E}">
   <ds:schemaRefs>
     <ds:schemaRef ds:uri="http://schemas.openxmlformats.org/officeDocument/2006/bibliography"/>
   </ds:schemaRefs>

</xml_diff>